<commit_message>
Commited on 30th November
</commit_message>
<xml_diff>
--- a/Modules.docx
+++ b/Modules.docx
@@ -8,49 +8,59 @@
         <w:rPr>
           <w:b/>
           <w:bCs/>
-          <w:sz w:val="32"/>
-          <w:szCs w:val="32"/>
-          <w:lang w:val="en-US"/>
-        </w:rPr>
-      </w:pPr>
-    </w:p>
-    <w:p>
-      <w:pPr>
-        <w:jc w:val="center"/>
+          <w:sz w:val="40"/>
+          <w:szCs w:val="40"/>
+          <w:lang w:val="en-US"/>
+        </w:rPr>
+      </w:pPr>
+      <w:r>
         <w:rPr>
           <w:b/>
           <w:bCs/>
-          <w:sz w:val="44"/>
-          <w:szCs w:val="44"/>
-          <w:lang w:val="en-US"/>
-        </w:rPr>
-      </w:pPr>
+          <w:sz w:val="40"/>
+          <w:szCs w:val="40"/>
+          <w:lang w:val="en-US"/>
+        </w:rPr>
+        <w:t>Modules/Tables in our Fleet Management System (</w:t>
+      </w:r>
+      <w:proofErr w:type="spellStart"/>
       <w:r>
         <w:rPr>
           <w:b/>
           <w:bCs/>
-          <w:sz w:val="44"/>
-          <w:szCs w:val="44"/>
-          <w:lang w:val="en-US"/>
-        </w:rPr>
-        <w:t>Modules/Tables in our Fleet Management System (FleetMS v</w:t>
-      </w:r>
+          <w:sz w:val="40"/>
+          <w:szCs w:val="40"/>
+          <w:lang w:val="en-US"/>
+        </w:rPr>
+        <w:t>FleetMS</w:t>
+      </w:r>
+      <w:proofErr w:type="spellEnd"/>
       <w:r>
         <w:rPr>
           <w:b/>
           <w:bCs/>
-          <w:sz w:val="44"/>
-          <w:szCs w:val="44"/>
-          <w:lang w:val="en-US"/>
-        </w:rPr>
-        <w:t>.</w:t>
+          <w:sz w:val="40"/>
+          <w:szCs w:val="40"/>
+          <w:lang w:val="en-US"/>
+        </w:rPr>
+        <w:t xml:space="preserve"> v</w:t>
       </w:r>
       <w:r>
         <w:rPr>
           <w:b/>
           <w:bCs/>
-          <w:sz w:val="44"/>
-          <w:szCs w:val="44"/>
+          <w:sz w:val="40"/>
+          <w:szCs w:val="40"/>
+          <w:lang w:val="en-US"/>
+        </w:rPr>
+        <w:t>.</w:t>
+      </w:r>
+      <w:r>
+        <w:rPr>
+          <w:b/>
+          <w:bCs/>
+          <w:sz w:val="40"/>
+          <w:szCs w:val="40"/>
           <w:lang w:val="en-US"/>
         </w:rPr>
         <w:t>2)</w:t>
@@ -145,6 +155,7 @@
           <w:lang w:val="en-US"/>
         </w:rPr>
       </w:pPr>
+      <w:proofErr w:type="spellStart"/>
       <w:r>
         <w:rPr>
           <w:sz w:val="28"/>
@@ -153,6 +164,7 @@
         </w:rPr>
         <w:t>JobRoles</w:t>
       </w:r>
+      <w:proofErr w:type="spellEnd"/>
     </w:p>
     <w:p>
       <w:pPr>
@@ -191,6 +203,7 @@
           <w:lang w:val="en-US"/>
         </w:rPr>
       </w:pPr>
+      <w:proofErr w:type="spellStart"/>
       <w:r>
         <w:rPr>
           <w:sz w:val="28"/>
@@ -199,6 +212,7 @@
         </w:rPr>
         <w:t>EmployeeTypes</w:t>
       </w:r>
+      <w:proofErr w:type="spellEnd"/>
     </w:p>
     <w:p>
       <w:pPr>
@@ -214,6 +228,7 @@
           <w:lang w:val="en-US"/>
         </w:rPr>
       </w:pPr>
+      <w:proofErr w:type="spellStart"/>
       <w:r>
         <w:rPr>
           <w:sz w:val="28"/>
@@ -222,6 +237,7 @@
         </w:rPr>
         <w:t>EmployeeStatus</w:t>
       </w:r>
+      <w:proofErr w:type="spellEnd"/>
     </w:p>
     <w:p>
       <w:pPr>
@@ -295,6 +311,7 @@
           <w:lang w:val="en-US"/>
         </w:rPr>
       </w:pPr>
+      <w:proofErr w:type="spellStart"/>
       <w:r>
         <w:rPr>
           <w:sz w:val="28"/>
@@ -303,6 +320,7 @@
         </w:rPr>
         <w:t>VehicleModels</w:t>
       </w:r>
+      <w:proofErr w:type="spellEnd"/>
     </w:p>
     <w:p>
       <w:pPr>
@@ -318,6 +336,7 @@
           <w:lang w:val="en-US"/>
         </w:rPr>
       </w:pPr>
+      <w:proofErr w:type="spellStart"/>
       <w:r>
         <w:rPr>
           <w:sz w:val="28"/>
@@ -326,6 +345,7 @@
         </w:rPr>
         <w:t>VehicleMakes</w:t>
       </w:r>
+      <w:proofErr w:type="spellEnd"/>
     </w:p>
     <w:p>
       <w:pPr>
@@ -341,6 +361,7 @@
           <w:lang w:val="en-US"/>
         </w:rPr>
       </w:pPr>
+      <w:proofErr w:type="spellStart"/>
       <w:r>
         <w:rPr>
           <w:sz w:val="28"/>
@@ -349,6 +370,7 @@
         </w:rPr>
         <w:t>VehicleStatus</w:t>
       </w:r>
+      <w:proofErr w:type="spellEnd"/>
     </w:p>
     <w:p>
       <w:pPr>
@@ -364,6 +386,7 @@
           <w:lang w:val="en-US"/>
         </w:rPr>
       </w:pPr>
+      <w:proofErr w:type="spellStart"/>
       <w:r>
         <w:rPr>
           <w:sz w:val="28"/>
@@ -372,6 +395,7 @@
         </w:rPr>
         <w:t>VehicleTypes</w:t>
       </w:r>
+      <w:proofErr w:type="spellEnd"/>
     </w:p>
     <w:p>
       <w:pPr>
@@ -387,6 +411,7 @@
           <w:lang w:val="en-US"/>
         </w:rPr>
       </w:pPr>
+      <w:proofErr w:type="spellStart"/>
       <w:r>
         <w:rPr>
           <w:sz w:val="28"/>
@@ -395,6 +420,7 @@
         </w:rPr>
         <w:t>VehicleHires</w:t>
       </w:r>
+      <w:proofErr w:type="spellEnd"/>
     </w:p>
     <w:p>
       <w:pPr>
@@ -410,6 +436,7 @@
           <w:lang w:val="en-US"/>
         </w:rPr>
       </w:pPr>
+      <w:proofErr w:type="spellStart"/>
       <w:r>
         <w:rPr>
           <w:sz w:val="28"/>
@@ -418,6 +445,7 @@
         </w:rPr>
         <w:t>VehicleMovements</w:t>
       </w:r>
+      <w:proofErr w:type="spellEnd"/>
     </w:p>
     <w:p>
       <w:pPr>
@@ -433,6 +461,7 @@
           <w:lang w:val="en-US"/>
         </w:rPr>
       </w:pPr>
+      <w:proofErr w:type="spellStart"/>
       <w:r>
         <w:rPr>
           <w:sz w:val="28"/>
@@ -441,6 +470,7 @@
         </w:rPr>
         <w:t>VehicleMaintenance</w:t>
       </w:r>
+      <w:proofErr w:type="spellEnd"/>
     </w:p>
     <w:p>
       <w:pPr>
@@ -514,6 +544,7 @@
           <w:lang w:val="en-US"/>
         </w:rPr>
       </w:pPr>
+      <w:proofErr w:type="spellStart"/>
       <w:r>
         <w:rPr>
           <w:sz w:val="28"/>
@@ -522,36 +553,7 @@
         </w:rPr>
         <w:t>TicketStatus</w:t>
       </w:r>
-    </w:p>
-    <w:p>
-      <w:pPr>
-        <w:spacing w:line="360" w:lineRule="auto"/>
-        <w:rPr>
-          <w:sz w:val="28"/>
-          <w:szCs w:val="28"/>
-          <w:lang w:val="en-US"/>
-        </w:rPr>
-      </w:pPr>
-    </w:p>
-    <w:p>
-      <w:pPr>
-        <w:spacing w:line="360" w:lineRule="auto"/>
-        <w:rPr>
-          <w:sz w:val="28"/>
-          <w:szCs w:val="28"/>
-          <w:lang w:val="en-US"/>
-        </w:rPr>
-      </w:pPr>
-    </w:p>
-    <w:p>
-      <w:pPr>
-        <w:spacing w:line="360" w:lineRule="auto"/>
-        <w:rPr>
-          <w:sz w:val="28"/>
-          <w:szCs w:val="28"/>
-          <w:lang w:val="en-US"/>
-        </w:rPr>
-      </w:pPr>
+      <w:proofErr w:type="spellEnd"/>
     </w:p>
     <w:p>
       <w:pPr>
@@ -585,122 +587,53 @@
           <w:szCs w:val="28"/>
           <w:lang w:val="en-US"/>
         </w:rPr>
-        <w:t>Accounts/Billing</w:t>
-      </w:r>
-    </w:p>
-    <w:p>
-      <w:pPr>
-        <w:pStyle w:val="ListParagraph"/>
-        <w:numPr>
-          <w:ilvl w:val="0"/>
-          <w:numId w:val="3"/>
-        </w:numPr>
-        <w:spacing w:line="360" w:lineRule="auto"/>
-        <w:rPr>
-          <w:sz w:val="28"/>
-          <w:szCs w:val="28"/>
-          <w:lang w:val="en-US"/>
-        </w:rPr>
-      </w:pPr>
-      <w:r>
-        <w:rPr>
-          <w:sz w:val="28"/>
-          <w:szCs w:val="28"/>
-          <w:lang w:val="en-US"/>
-        </w:rPr>
-        <w:t>Transaction</w:t>
-      </w:r>
-    </w:p>
-    <w:p>
-      <w:pPr>
-        <w:pStyle w:val="ListParagraph"/>
-        <w:numPr>
-          <w:ilvl w:val="0"/>
-          <w:numId w:val="3"/>
-        </w:numPr>
-        <w:spacing w:line="360" w:lineRule="auto"/>
-        <w:rPr>
-          <w:sz w:val="28"/>
-          <w:szCs w:val="28"/>
-          <w:lang w:val="en-US"/>
-        </w:rPr>
-      </w:pPr>
-      <w:r>
-        <w:rPr>
-          <w:sz w:val="28"/>
-          <w:szCs w:val="28"/>
-          <w:lang w:val="en-US"/>
-        </w:rPr>
-        <w:t>TransactionType</w:t>
-      </w:r>
-    </w:p>
-    <w:p>
-      <w:pPr>
-        <w:pStyle w:val="ListParagraph"/>
-        <w:numPr>
-          <w:ilvl w:val="0"/>
-          <w:numId w:val="3"/>
-        </w:numPr>
-        <w:spacing w:line="360" w:lineRule="auto"/>
-        <w:rPr>
-          <w:sz w:val="28"/>
-          <w:szCs w:val="28"/>
-          <w:lang w:val="en-US"/>
-        </w:rPr>
-      </w:pPr>
-      <w:r>
-        <w:rPr>
-          <w:sz w:val="28"/>
-          <w:szCs w:val="28"/>
-          <w:lang w:val="en-US"/>
-        </w:rPr>
-        <w:t>TransactionStatus</w:t>
-      </w:r>
-    </w:p>
-    <w:p>
-      <w:pPr>
-        <w:pStyle w:val="ListParagraph"/>
-        <w:numPr>
-          <w:ilvl w:val="0"/>
-          <w:numId w:val="3"/>
-        </w:numPr>
-        <w:spacing w:line="360" w:lineRule="auto"/>
-        <w:rPr>
-          <w:sz w:val="28"/>
-          <w:szCs w:val="28"/>
-          <w:lang w:val="en-US"/>
-        </w:rPr>
-      </w:pPr>
-      <w:r>
-        <w:rPr>
-          <w:sz w:val="28"/>
-          <w:szCs w:val="28"/>
-          <w:lang w:val="en-US"/>
-        </w:rPr>
-        <w:t>Invoice</w:t>
-      </w:r>
-    </w:p>
-    <w:p>
-      <w:pPr>
-        <w:pStyle w:val="ListParagraph"/>
-        <w:numPr>
-          <w:ilvl w:val="0"/>
-          <w:numId w:val="3"/>
-        </w:numPr>
-        <w:spacing w:line="360" w:lineRule="auto"/>
-        <w:rPr>
-          <w:sz w:val="28"/>
-          <w:szCs w:val="28"/>
-          <w:lang w:val="en-US"/>
-        </w:rPr>
-      </w:pPr>
-      <w:r>
-        <w:rPr>
-          <w:sz w:val="28"/>
-          <w:szCs w:val="28"/>
-          <w:lang w:val="en-US"/>
-        </w:rPr>
-        <w:t>InvoiceStatus</w:t>
+        <w:t>Reports</w:t>
+      </w:r>
+    </w:p>
+    <w:p>
+      <w:pPr>
+        <w:pStyle w:val="ListParagraph"/>
+        <w:numPr>
+          <w:ilvl w:val="0"/>
+          <w:numId w:val="4"/>
+        </w:numPr>
+        <w:spacing w:line="360" w:lineRule="auto"/>
+        <w:rPr>
+          <w:sz w:val="28"/>
+          <w:szCs w:val="28"/>
+          <w:lang w:val="en-US"/>
+        </w:rPr>
+      </w:pPr>
+      <w:r>
+        <w:rPr>
+          <w:sz w:val="28"/>
+          <w:szCs w:val="28"/>
+          <w:lang w:val="en-US"/>
+        </w:rPr>
+        <w:t>Accounts Reports</w:t>
+      </w:r>
+    </w:p>
+    <w:p>
+      <w:pPr>
+        <w:pStyle w:val="ListParagraph"/>
+        <w:numPr>
+          <w:ilvl w:val="0"/>
+          <w:numId w:val="4"/>
+        </w:numPr>
+        <w:spacing w:line="360" w:lineRule="auto"/>
+        <w:rPr>
+          <w:sz w:val="28"/>
+          <w:szCs w:val="28"/>
+          <w:lang w:val="en-US"/>
+        </w:rPr>
+      </w:pPr>
+      <w:r>
+        <w:rPr>
+          <w:sz w:val="28"/>
+          <w:szCs w:val="28"/>
+          <w:lang w:val="en-US"/>
+        </w:rPr>
+        <w:t>Vehicle Hires</w:t>
       </w:r>
     </w:p>
     <w:p>
@@ -735,7 +668,7 @@
           <w:szCs w:val="28"/>
           <w:lang w:val="en-US"/>
         </w:rPr>
-        <w:t>Payroll</w:t>
+        <w:t>Accounts/Billing</w:t>
       </w:r>
     </w:p>
     <w:p>
@@ -758,7 +691,7 @@
           <w:szCs w:val="28"/>
           <w:lang w:val="en-US"/>
         </w:rPr>
-        <w:t>Payroll</w:t>
+        <w:t>Transaction</w:t>
       </w:r>
     </w:p>
     <w:p>
@@ -781,7 +714,7 @@
           <w:szCs w:val="28"/>
           <w:lang w:val="en-US"/>
         </w:rPr>
-        <w:t>PayLevels</w:t>
+        <w:t>TransactionType</w:t>
       </w:r>
     </w:p>
     <w:p>
@@ -804,7 +737,53 @@
           <w:szCs w:val="28"/>
           <w:lang w:val="en-US"/>
         </w:rPr>
-        <w:t>PaySlips</w:t>
+        <w:t>TransactionStatus</w:t>
+      </w:r>
+    </w:p>
+    <w:p>
+      <w:pPr>
+        <w:pStyle w:val="ListParagraph"/>
+        <w:numPr>
+          <w:ilvl w:val="0"/>
+          <w:numId w:val="3"/>
+        </w:numPr>
+        <w:spacing w:line="360" w:lineRule="auto"/>
+        <w:rPr>
+          <w:sz w:val="28"/>
+          <w:szCs w:val="28"/>
+          <w:lang w:val="en-US"/>
+        </w:rPr>
+      </w:pPr>
+      <w:r>
+        <w:rPr>
+          <w:sz w:val="28"/>
+          <w:szCs w:val="28"/>
+          <w:lang w:val="en-US"/>
+        </w:rPr>
+        <w:t>Invoice</w:t>
+      </w:r>
+    </w:p>
+    <w:p>
+      <w:pPr>
+        <w:pStyle w:val="ListParagraph"/>
+        <w:numPr>
+          <w:ilvl w:val="0"/>
+          <w:numId w:val="3"/>
+        </w:numPr>
+        <w:spacing w:line="360" w:lineRule="auto"/>
+        <w:rPr>
+          <w:sz w:val="28"/>
+          <w:szCs w:val="28"/>
+          <w:lang w:val="en-US"/>
+        </w:rPr>
+      </w:pPr>
+      <w:r>
+        <w:rPr>
+          <w:sz w:val="28"/>
+          <w:szCs w:val="28"/>
+          <w:lang w:val="en-US"/>
+        </w:rPr>
+        <w:t>InvoiceStatus</w:t>
       </w:r>
     </w:p>
     <w:p>
@@ -839,6 +818,110 @@
           <w:szCs w:val="28"/>
           <w:lang w:val="en-US"/>
         </w:rPr>
+        <w:t>Payroll</w:t>
+      </w:r>
+    </w:p>
+    <w:p>
+      <w:pPr>
+        <w:pStyle w:val="ListParagraph"/>
+        <w:numPr>
+          <w:ilvl w:val="0"/>
+          <w:numId w:val="3"/>
+        </w:numPr>
+        <w:spacing w:line="360" w:lineRule="auto"/>
+        <w:rPr>
+          <w:sz w:val="28"/>
+          <w:szCs w:val="28"/>
+          <w:lang w:val="en-US"/>
+        </w:rPr>
+      </w:pPr>
+      <w:r>
+        <w:rPr>
+          <w:sz w:val="28"/>
+          <w:szCs w:val="28"/>
+          <w:lang w:val="en-US"/>
+        </w:rPr>
+        <w:t>Payroll</w:t>
+      </w:r>
+    </w:p>
+    <w:p>
+      <w:pPr>
+        <w:pStyle w:val="ListParagraph"/>
+        <w:numPr>
+          <w:ilvl w:val="0"/>
+          <w:numId w:val="3"/>
+        </w:numPr>
+        <w:spacing w:line="360" w:lineRule="auto"/>
+        <w:rPr>
+          <w:sz w:val="28"/>
+          <w:szCs w:val="28"/>
+          <w:lang w:val="en-US"/>
+        </w:rPr>
+      </w:pPr>
+      <w:r>
+        <w:rPr>
+          <w:sz w:val="28"/>
+          <w:szCs w:val="28"/>
+          <w:lang w:val="en-US"/>
+        </w:rPr>
+        <w:t>PayLevels</w:t>
+      </w:r>
+    </w:p>
+    <w:p>
+      <w:pPr>
+        <w:pStyle w:val="ListParagraph"/>
+        <w:numPr>
+          <w:ilvl w:val="0"/>
+          <w:numId w:val="3"/>
+        </w:numPr>
+        <w:spacing w:line="360" w:lineRule="auto"/>
+        <w:rPr>
+          <w:sz w:val="28"/>
+          <w:szCs w:val="28"/>
+          <w:lang w:val="en-US"/>
+        </w:rPr>
+      </w:pPr>
+      <w:r>
+        <w:rPr>
+          <w:sz w:val="28"/>
+          <w:szCs w:val="28"/>
+          <w:lang w:val="en-US"/>
+        </w:rPr>
+        <w:t>PaySlips</w:t>
+      </w:r>
+    </w:p>
+    <w:p>
+      <w:pPr>
+        <w:spacing w:line="360" w:lineRule="auto"/>
+        <w:rPr>
+          <w:sz w:val="28"/>
+          <w:szCs w:val="28"/>
+          <w:lang w:val="en-US"/>
+        </w:rPr>
+      </w:pPr>
+    </w:p>
+    <w:p>
+      <w:pPr>
+        <w:shd w:val="clear" w:color="auto" w:fill="595959" w:themeFill="text1" w:themeFillTint="A6"/>
+        <w:spacing w:line="360" w:lineRule="auto"/>
+        <w:rPr>
+          <w:b/>
+          <w:bCs/>
+          <w:color w:val="FFFFFF" w:themeColor="background1"/>
+          <w:sz w:val="28"/>
+          <w:szCs w:val="28"/>
+          <w:lang w:val="en-US"/>
+        </w:rPr>
+      </w:pPr>
+      <w:r>
+        <w:rPr>
+          <w:b/>
+          <w:bCs/>
+          <w:color w:val="FFFFFF" w:themeColor="background1"/>
+          <w:sz w:val="28"/>
+          <w:szCs w:val="28"/>
+          <w:lang w:val="en-US"/>
+        </w:rPr>
         <w:t>Parameters/Settings</w:t>
       </w:r>
     </w:p>
@@ -977,13 +1060,127 @@
           <w:szCs w:val="28"/>
           <w:lang w:val="en-US"/>
         </w:rPr>
-        <w:t>Suppliers/Clients</w:t>
-      </w:r>
+        <w:t>Suppliers</w:t>
+      </w:r>
+    </w:p>
+    <w:p>
+      <w:pPr>
+        <w:pStyle w:val="ListParagraph"/>
+        <w:numPr>
+          <w:ilvl w:val="0"/>
+          <w:numId w:val="5"/>
+        </w:numPr>
+        <w:spacing w:line="360" w:lineRule="auto"/>
+        <w:rPr>
+          <w:sz w:val="28"/>
+          <w:szCs w:val="28"/>
+          <w:lang w:val="en-US"/>
+        </w:rPr>
+      </w:pPr>
+      <w:r>
+        <w:rPr>
+          <w:sz w:val="28"/>
+          <w:szCs w:val="28"/>
+          <w:lang w:val="en-US"/>
+        </w:rPr>
+        <w:t>Clients</w:t>
+      </w:r>
+    </w:p>
+    <w:p>
+      <w:pPr>
+        <w:spacing w:line="360" w:lineRule="auto"/>
+        <w:rPr>
+          <w:sz w:val="28"/>
+          <w:szCs w:val="28"/>
+          <w:lang w:val="en-US"/>
+        </w:rPr>
+      </w:pPr>
+    </w:p>
+    <w:p>
+      <w:pPr>
+        <w:shd w:val="clear" w:color="auto" w:fill="595959" w:themeFill="text1" w:themeFillTint="A6"/>
+        <w:spacing w:line="360" w:lineRule="auto"/>
+        <w:rPr>
+          <w:b/>
+          <w:bCs/>
+          <w:color w:val="FFFFFF" w:themeColor="background1"/>
+          <w:sz w:val="28"/>
+          <w:szCs w:val="28"/>
+          <w:lang w:val="en-US"/>
+        </w:rPr>
+      </w:pPr>
+      <w:r>
+        <w:rPr>
+          <w:b/>
+          <w:bCs/>
+          <w:color w:val="FFFFFF" w:themeColor="background1"/>
+          <w:sz w:val="28"/>
+          <w:szCs w:val="28"/>
+          <w:lang w:val="en-US"/>
+        </w:rPr>
+        <w:t>Security</w:t>
+      </w:r>
+    </w:p>
+    <w:p>
+      <w:pPr>
+        <w:pStyle w:val="ListParagraph"/>
+        <w:numPr>
+          <w:ilvl w:val="0"/>
+          <w:numId w:val="4"/>
+        </w:numPr>
+        <w:spacing w:line="360" w:lineRule="auto"/>
+        <w:rPr>
+          <w:sz w:val="28"/>
+          <w:szCs w:val="28"/>
+          <w:lang w:val="en-US"/>
+        </w:rPr>
+      </w:pPr>
+      <w:r>
+        <w:rPr>
+          <w:sz w:val="28"/>
+          <w:szCs w:val="28"/>
+          <w:lang w:val="en-US"/>
+        </w:rPr>
+        <w:t>User</w:t>
+      </w:r>
+    </w:p>
+    <w:p>
+      <w:pPr>
+        <w:pStyle w:val="ListParagraph"/>
+        <w:numPr>
+          <w:ilvl w:val="0"/>
+          <w:numId w:val="4"/>
+        </w:numPr>
+        <w:spacing w:line="360" w:lineRule="auto"/>
+        <w:rPr>
+          <w:sz w:val="28"/>
+          <w:szCs w:val="28"/>
+          <w:lang w:val="en-US"/>
+        </w:rPr>
+      </w:pPr>
+      <w:r>
+        <w:rPr>
+          <w:sz w:val="28"/>
+          <w:szCs w:val="28"/>
+          <w:lang w:val="en-US"/>
+        </w:rPr>
+        <w:t>Roles</w:t>
+      </w:r>
+    </w:p>
+    <w:p>
+      <w:pPr>
+        <w:spacing w:line="360" w:lineRule="auto"/>
+        <w:rPr>
+          <w:sz w:val="28"/>
+          <w:szCs w:val="28"/>
+          <w:lang w:val="en-US"/>
+        </w:rPr>
+      </w:pPr>
     </w:p>
     <w:sectPr>
       <w:type w:val="continuous"/>
       <w:pgSz w:w="11906" w:h="16838"/>
-      <w:pgMar w:top="866" w:right="1440" w:bottom="1440" w:left="1440" w:header="708" w:footer="708" w:gutter="0"/>
+      <w:pgMar w:top="460" w:right="1440" w:bottom="1005" w:left="1440" w:header="708" w:footer="708" w:gutter="0"/>
       <w:cols w:num="2" w:space="708"/>
       <w:docGrid w:linePitch="360"/>
     </w:sectPr>

</xml_diff>